<commit_message>
week 12 update 4.1
</commit_message>
<xml_diff>
--- a/Week-12-Project/Week-12-research.docx
+++ b/Week-12-Project/Week-12-research.docx
@@ -3,92 +3,27 @@
 <w:document xmlns:wpc="http://schemas.microsoft.com/office/word/2010/wordprocessingCanvas" xmlns:cx="http://schemas.microsoft.com/office/drawing/2014/chartex" xmlns:cx1="http://schemas.microsoft.com/office/drawing/2015/9/8/chartex" xmlns:cx2="http://schemas.microsoft.com/office/drawing/2015/10/21/chartex" xmlns:cx3="http://schemas.microsoft.com/office/drawing/2016/5/9/chartex" xmlns:cx4="http://schemas.microsoft.com/office/drawing/2016/5/10/chartex" xmlns:cx5="http://schemas.microsoft.com/office/drawing/2016/5/11/chartex" xmlns:cx6="http://schemas.microsoft.com/office/drawing/2016/5/12/chartex" xmlns:cx7="http://schemas.microsoft.com/office/drawing/2016/5/13/chartex" xmlns:cx8="http://schemas.microsoft.com/office/drawing/2016/5/14/chartex" xmlns:mc="http://schemas.openxmlformats.org/markup-compatibility/2006" xmlns:aink="http://schemas.microsoft.com/office/drawing/2016/ink" xmlns:am3d="http://schemas.microsoft.com/office/drawing/2017/model3d" xmlns:o="urn:schemas-microsoft-com:office:office" xmlns:oel="http://schemas.microsoft.com/office/2019/extlst" xmlns:r="http://schemas.openxmlformats.org/officeDocument/2006/relationships" xmlns:m="http://schemas.openxmlformats.org/officeDocument/2006/math" xmlns:v="urn:schemas-microsoft-com:vml" xmlns:wp14="http://schemas.microsoft.com/office/word/2010/wordprocessingDrawing" xmlns:wp="http://schemas.openxmlformats.org/drawingml/2006/wordprocessingDrawing" xmlns:w10="urn:schemas-microsoft-com:office:word" xmlns:w="http://schemas.openxmlformats.org/wordprocessingml/2006/main" xmlns:w14="http://schemas.microsoft.com/office/word/2010/wordml" xmlns:w15="http://schemas.microsoft.com/office/word/2012/wordml" xmlns:w16cex="http://schemas.microsoft.com/office/word/2018/wordml/cex" xmlns:w16cid="http://schemas.microsoft.com/office/word/2016/wordml/cid" xmlns:w16="http://schemas.microsoft.com/office/word/2018/wordml" xmlns:w16sdtdh="http://schemas.microsoft.com/office/word/2020/wordml/sdtdatahash" xmlns:w16se="http://schemas.microsoft.com/office/word/2015/wordml/symex" xmlns:wpg="http://schemas.microsoft.com/office/word/2010/wordprocessingGroup" xmlns:wpi="http://schemas.microsoft.com/office/word/2010/wordprocessingInk" xmlns:wne="http://schemas.microsoft.com/office/word/2006/wordml" xmlns:wps="http://schemas.microsoft.com/office/word/2010/wordprocessingShape" mc:Ignorable="w14 w15 w16se w16cid w16 w16cex w16sdtdh wp14">
   <w:body>
     <w:p>
-      <w:pPr>
-        <w:pStyle w:val="NormalWeb"/>
-        <w:shd w:val="clear" w:color="auto" w:fill="FFFFFF"/>
-        <w:spacing w:before="0" w:beforeAutospacing="0"/>
-        <w:rPr>
-          <w:rFonts w:ascii="Open Sans" w:hAnsi="Open Sans" w:cs="Open Sans"/>
-          <w:color w:val="21252A"/>
-        </w:rPr>
-      </w:pPr>
       <w:r>
-        <w:rPr>
-          <w:rFonts w:ascii="Open Sans" w:hAnsi="Open Sans" w:cs="Open Sans"/>
-          <w:color w:val="21252A"/>
-        </w:rPr>
-        <w:t xml:space="preserve">What does the </w:t>
+        <w:t>codingmadeclear.com</w:t>
       </w:r>
-      <w:proofErr w:type="gramStart"/>
+    </w:p>
+    <w:p/>
+    <w:p>
       <w:r>
-        <w:rPr>
-          <w:rFonts w:ascii="Open Sans" w:hAnsi="Open Sans" w:cs="Open Sans"/>
-          <w:color w:val="21252A"/>
-        </w:rPr>
-        <w:t>fetch(</w:t>
-      </w:r>
-      <w:proofErr w:type="gramEnd"/>
-      <w:r>
-        <w:rPr>
-          <w:rFonts w:ascii="Open Sans" w:hAnsi="Open Sans" w:cs="Open Sans"/>
-          <w:color w:val="21252A"/>
-        </w:rPr>
-        <w:t>) method do? How can it be used instead of an AJAX call?</w:t>
+        <w:t>mock</w:t>
       </w:r>
     </w:p>
     <w:p>
-      <w:pPr>
-        <w:pStyle w:val="NormalWeb"/>
-        <w:shd w:val="clear" w:color="auto" w:fill="FFFFFF"/>
-        <w:spacing w:before="0" w:beforeAutospacing="0"/>
-        <w:rPr>
-          <w:rFonts w:ascii="Open Sans" w:hAnsi="Open Sans" w:cs="Open Sans"/>
-          <w:color w:val="21252A"/>
-        </w:rPr>
-      </w:pPr>
       <w:r>
-        <w:rPr>
-          <w:rFonts w:ascii="Open Sans" w:hAnsi="Open Sans" w:cs="Open Sans"/>
-          <w:color w:val="21252A"/>
-        </w:rPr>
-        <w:t xml:space="preserve">In </w:t>
-      </w:r>
-      <w:proofErr w:type="spellStart"/>
-      <w:r>
-        <w:rPr>
-          <w:rFonts w:ascii="Open Sans" w:hAnsi="Open Sans" w:cs="Open Sans"/>
-          <w:color w:val="21252A"/>
-        </w:rPr>
-        <w:t>JQuery</w:t>
-      </w:r>
-      <w:proofErr w:type="spellEnd"/>
-      <w:r>
-        <w:rPr>
-          <w:rFonts w:ascii="Open Sans" w:hAnsi="Open Sans" w:cs="Open Sans"/>
-          <w:color w:val="21252A"/>
-        </w:rPr>
-        <w:t>, what does it mean to "traverse the DOM"?</w:t>
-      </w:r>
-    </w:p>
-    <w:p>
-      <w:pPr>
-        <w:pStyle w:val="NormalWeb"/>
-        <w:shd w:val="clear" w:color="auto" w:fill="FFFFFF"/>
-        <w:spacing w:before="0" w:beforeAutospacing="0"/>
-        <w:rPr>
-          <w:rFonts w:ascii="Open Sans" w:hAnsi="Open Sans" w:cs="Open Sans"/>
-          <w:color w:val="21252A"/>
-        </w:rPr>
-      </w:pPr>
-      <w:r>
-        <w:rPr>
-          <w:rFonts w:ascii="Open Sans" w:hAnsi="Open Sans" w:cs="Open Sans"/>
-          <w:color w:val="21252A"/>
-        </w:rPr>
-        <w:t>What is your favorite thing you learned this week?</w:t>
+        <w:t>lowercase/end in s</w:t>
       </w:r>
     </w:p>
     <w:p/>
+    <w:p>
+      <w:r>
+        <w:t>the schema</w:t>
+      </w:r>
+    </w:p>
     <w:sectPr>
       <w:pgSz w:w="12240" w:h="15840"/>
       <w:pgMar w:top="1440" w:right="1440" w:bottom="1440" w:left="1440" w:header="720" w:footer="720" w:gutter="0"/>

</xml_diff>